<commit_message>
update minutes for sprint 1 (fix mistakes)
</commit_message>
<xml_diff>
--- a/Minutes/MEETING MINUTES sprint 1.docx
+++ b/Minutes/MEETING MINUTES sprint 1.docx
@@ -105,6 +105,9 @@
         <w:t>from:-</w:t>
       </w:r>
       <w:proofErr w:type="gramEnd"/>
+      <w:r>
+        <w:t xml:space="preserve"> None</w:t>
+      </w:r>
     </w:p>
     <w:p>
       <w:pPr>
@@ -176,13 +179,11 @@
       </w:r>
       <w:proofErr w:type="gramEnd"/>
       <w:r>
-        <w:t xml:space="preserve"> Communication was lacking especially in Discord, more documents on </w:t>
-      </w:r>
-      <w:proofErr w:type="spellStart"/>
-      <w:r>
-        <w:t>Github</w:t>
-      </w:r>
-      <w:proofErr w:type="spellEnd"/>
+        <w:t xml:space="preserve"> Communication wa</w:t>
+      </w:r>
+      <w:r>
+        <w:t>s lacking especially in Discord. We had issues setting up the Discord server, so we ended up relying on email.</w:t>
+      </w:r>
     </w:p>
     <w:p>
       <w:r>
@@ -259,8 +260,6 @@
       <w:r>
         <w:t>N/A</w:t>
       </w:r>
-      <w:bookmarkStart w:id="0" w:name="_GoBack"/>
-      <w:bookmarkEnd w:id="0"/>
     </w:p>
     <w:p>
       <w:r>
@@ -289,6 +288,8 @@
       <w:r>
         <w:t>week:-</w:t>
       </w:r>
+      <w:bookmarkStart w:id="0" w:name="_GoBack"/>
+      <w:bookmarkEnd w:id="0"/>
       <w:proofErr w:type="gramEnd"/>
     </w:p>
     <w:p>
@@ -345,13 +346,11 @@
         <w:t>Complete the project outline</w:t>
       </w:r>
     </w:p>
+    <w:p/>
     <w:p>
       <w:r>
         <w:t>Matthew Fisher:</w:t>
       </w:r>
-      <w:r>
-        <w:br/>
-      </w:r>
     </w:p>
     <w:p>
       <w:r>
@@ -371,7 +370,6 @@
     <w:p/>
     <w:p>
       <w:r>
-        <w:lastRenderedPageBreak/>
         <w:t xml:space="preserve">Item </w:t>
       </w:r>
       <w:proofErr w:type="gramStart"/>

</xml_diff>